<commit_message>
Add module creating APIs
</commit_message>
<xml_diff>
--- a/Angular/aula 11.docx
+++ b/Angular/aula 11.docx
@@ -257,7 +257,31 @@
         </w:drawing>
       </w:r>
       <w:r>
-        <w:t>barra-pesquisa.html, precisa importar o FormsModule no ‘app-module.ts’. E falta criar a propriedade de ‘descricao’</w:t>
+        <w:t xml:space="preserve">barra-pesquisa.html, precisa importar o </w:t>
+      </w:r>
+      <w:proofErr w:type="spellStart"/>
+      <w:r>
+        <w:t>FormsModule</w:t>
+      </w:r>
+      <w:proofErr w:type="spellEnd"/>
+      <w:r>
+        <w:t xml:space="preserve"> no ‘app-</w:t>
+      </w:r>
+      <w:proofErr w:type="spellStart"/>
+      <w:r>
+        <w:t>module.ts</w:t>
+      </w:r>
+      <w:proofErr w:type="spellEnd"/>
+      <w:r>
+        <w:t>’. E falta criar a propriedade de ‘</w:t>
+      </w:r>
+      <w:proofErr w:type="spellStart"/>
+      <w:r>
+        <w:t>descricao</w:t>
+      </w:r>
+      <w:proofErr w:type="spellEnd"/>
+      <w:r>
+        <w:t>’</w:t>
       </w:r>
     </w:p>
     <w:p>
@@ -306,9 +330,60 @@
     </w:p>
     <w:p>
       <w:r>
-        <w:t>s</w:t>
+        <w:t>Agora, não importa em qual página eu estou, serei redirecionado para a página dos produtos.</w:t>
       </w:r>
     </w:p>
+    <w:p>
+      <w:r>
+        <w:drawing>
+          <wp:inline distT="0" distB="0" distL="0" distR="0" wp14:anchorId="65716529" wp14:editId="2BB4AC60">
+            <wp:extent cx="5400040" cy="399415"/>
+            <wp:effectExtent l="0" t="0" r="0" b="635"/>
+            <wp:docPr id="9" name="Imagem 9"/>
+            <wp:cNvGraphicFramePr>
+              <a:graphicFrameLocks xmlns:a="http://schemas.openxmlformats.org/drawingml/2006/main" noChangeAspect="1"/>
+            </wp:cNvGraphicFramePr>
+            <a:graphic xmlns:a="http://schemas.openxmlformats.org/drawingml/2006/main">
+              <a:graphicData uri="http://schemas.openxmlformats.org/drawingml/2006/picture">
+                <pic:pic xmlns:pic="http://schemas.openxmlformats.org/drawingml/2006/picture">
+                  <pic:nvPicPr>
+                    <pic:cNvPr id="1" name=""/>
+                    <pic:cNvPicPr/>
+                  </pic:nvPicPr>
+                  <pic:blipFill>
+                    <a:blip r:embed="rId10"/>
+                    <a:stretch>
+                      <a:fillRect/>
+                    </a:stretch>
+                  </pic:blipFill>
+                  <pic:spPr>
+                    <a:xfrm>
+                      <a:off x="0" y="0"/>
+                      <a:ext cx="5400040" cy="399415"/>
+                    </a:xfrm>
+                    <a:prstGeom prst="rect">
+                      <a:avLst/>
+                    </a:prstGeom>
+                  </pic:spPr>
+                </pic:pic>
+              </a:graphicData>
+            </a:graphic>
+          </wp:inline>
+        </w:drawing>
+      </w:r>
+      <w:r>
+        <w:t xml:space="preserve">Uma forma de criar o projeto no </w:t>
+      </w:r>
+      <w:proofErr w:type="spellStart"/>
+      <w:r>
+        <w:t>github</w:t>
+      </w:r>
+      <w:proofErr w:type="spellEnd"/>
+      <w:r>
+        <w:t xml:space="preserve"> pelo terminal</w:t>
+      </w:r>
+    </w:p>
+    <w:p/>
     <w:sectPr>
       <w:pgSz w:w="11906" w:h="16838"/>
       <w:pgMar w:top="1417" w:right="1701" w:bottom="1417" w:left="1701" w:header="708" w:footer="708" w:gutter="0"/>

</xml_diff>